<commit_message>
Created Goal.cs and Habit.cs
Created the object classes required to run the application. Some tweaks were required from the documentation.
</commit_message>
<xml_diff>
--- a/Take That 1st Step.docx
+++ b/Take That 1st Step.docx
@@ -967,10 +967,7 @@
     <w:p/>
     <w:p/>
     <w:p/>
-    <w:p>
-      <w:bookmarkStart w:id="0" w:name="_GoBack"/>
-      <w:bookmarkEnd w:id="0"/>
-    </w:p>
+    <w:p/>
     <w:p/>
     <w:p/>
     <w:p>
@@ -1115,11 +1112,7 @@
               <w:t>oal: string</w:t>
             </w:r>
           </w:p>
-          <w:p>
-            <w:r>
-              <w:t>- timeCreated:  time</w:t>
-            </w:r>
-          </w:p>
+          <w:p/>
         </w:tc>
         <w:tc>
           <w:tcPr>
@@ -1393,33 +1386,18 @@
           </w:p>
           <w:p>
             <w:r>
-              <w:t>-</w:t>
-            </w:r>
-            <w:r>
-              <w:t xml:space="preserve"> </w:t>
-            </w:r>
-            <w:r>
-              <w:t>daysLeft</w:t>
-            </w:r>
-            <w:r>
-              <w:t xml:space="preserve">: </w:t>
-            </w:r>
-            <w:r>
-              <w:t xml:space="preserve"> int</w:t>
-            </w:r>
-          </w:p>
-          <w:p>
-            <w:r>
-              <w:t>-</w:t>
-            </w:r>
-            <w:r>
-              <w:t xml:space="preserve"> dateCreated:  date</w:t>
-            </w:r>
-          </w:p>
-          <w:p>
-            <w:r>
-              <w:t>- timeCreated:  time</w:t>
-            </w:r>
+              <w:t>- daysLeft:  int</w:t>
+            </w:r>
+          </w:p>
+          <w:p>
+            <w:r>
+              <w:t xml:space="preserve">- timeCreated:  </w:t>
+            </w:r>
+            <w:proofErr w:type="spellStart"/>
+            <w:r>
+              <w:t>DateTime</w:t>
+            </w:r>
+            <w:proofErr w:type="spellEnd"/>
           </w:p>
           <w:p/>
         </w:tc>
@@ -1445,19 +1423,7 @@
               <w:t>(): string</w:t>
             </w:r>
           </w:p>
-          <w:p>
-            <w:r>
-              <w:t xml:space="preserve">+ </w:t>
-            </w:r>
-            <w:proofErr w:type="spellStart"/>
-            <w:r>
-              <w:t>getTimeCreated</w:t>
-            </w:r>
-            <w:proofErr w:type="spellEnd"/>
-            <w:r>
-              <w:t>(): time</w:t>
-            </w:r>
-          </w:p>
+          <w:p/>
         </w:tc>
         <w:tc>
           <w:tcPr>
@@ -1589,8 +1555,16 @@
             </w:r>
             <w:proofErr w:type="spellEnd"/>
             <w:r>
-              <w:t>(): date</w:t>
-            </w:r>
+              <w:t>():</w:t>
+            </w:r>
+            <w:r>
+              <w:t xml:space="preserve"> </w:t>
+            </w:r>
+            <w:proofErr w:type="spellStart"/>
+            <w:r>
+              <w:t>DateTime</w:t>
+            </w:r>
+            <w:proofErr w:type="spellEnd"/>
           </w:p>
           <w:p>
             <w:r>
@@ -1602,21 +1576,45 @@
             </w:r>
             <w:proofErr w:type="spellEnd"/>
             <w:r>
-              <w:t>(): time</w:t>
-            </w:r>
-          </w:p>
-          <w:p>
-            <w:r>
-              <w:t>+ createGoal(): Goal</w:t>
+              <w:t>():</w:t>
+            </w:r>
+            <w:r>
+              <w:t xml:space="preserve"> </w:t>
+            </w:r>
+            <w:proofErr w:type="spellStart"/>
+            <w:r>
+              <w:t>DateTime</w:t>
+            </w:r>
+            <w:proofErr w:type="spellEnd"/>
+          </w:p>
+          <w:p>
+            <w:r>
+              <w:t xml:space="preserve">+ createGoal(): </w:t>
+            </w:r>
+            <w:bookmarkStart w:id="0" w:name="_GoBack"/>
+            <w:bookmarkEnd w:id="0"/>
+            <w:r>
+              <w:t>Goal</w:t>
             </w:r>
           </w:p>
         </w:tc>
       </w:tr>
     </w:tbl>
     <w:p/>
+    <w:p>
+      <w:hyperlink r:id="rId15" w:history="1">
+        <w:r>
+          <w:rPr>
+            <w:rStyle w:val="Hyperlink"/>
+          </w:rPr>
+          <w:t>https://csharp.net-tutorials.com/data-types/working-with-dates-time/</w:t>
+        </w:r>
+      </w:hyperlink>
+    </w:p>
+    <w:p/>
     <w:sectPr>
-      <w:headerReference w:type="default" r:id="rId15"/>
-      <w:footerReference w:type="default" r:id="rId16"/>
+      <w:headerReference w:type="default" r:id="rId16"/>
+      <w:footerReference w:type="default" r:id="rId17"/>
       <w:pgSz w:w="11906" w:h="16838"/>
       <w:pgMar w:top="1440" w:right="1440" w:bottom="1440" w:left="1440" w:header="708" w:footer="708" w:gutter="0"/>
       <w:cols w:space="708"/>
@@ -1685,7 +1683,7 @@
           <w:rPr>
             <w:noProof/>
           </w:rPr>
-          <w:t>2</w:t>
+          <w:t>4</w:t>
         </w:r>
         <w:r>
           <w:rPr>

</xml_diff>